<commit_message>
update characteristics of iliad and odyssey
</commit_message>
<xml_diff>
--- a/Hari_Panjwani_Section_1_Assignment_3/Documentation Assignment 3.docx
+++ b/Hari_Panjwani_Section_1_Assignment_3/Documentation Assignment 3.docx
@@ -1535,39 +1535,7 @@
           <w:sz w:val="20"/>
           <w:szCs w:val="18"/>
         </w:rPr>
-        <w:t xml:space="preserve"> is (matrix name, </w:t>
-      </w:r>
-      <w:r>
-        <w:rPr>
-          <w:rFonts w:cstheme="minorHAnsi"/>
-          <w:sz w:val="20"/>
-          <w:szCs w:val="18"/>
-        </w:rPr>
-        <w:t>column</w:t>
-      </w:r>
-      <w:r>
-        <w:rPr>
-          <w:rFonts w:cstheme="minorHAnsi"/>
-          <w:sz w:val="20"/>
-          <w:szCs w:val="18"/>
-        </w:rPr>
-        <w:t xml:space="preserve"> number, value), for value </w:t>
-      </w:r>
-      <w:r>
-        <w:rPr>
-          <w:rFonts w:cstheme="minorHAnsi"/>
-          <w:sz w:val="20"/>
-          <w:szCs w:val="18"/>
-        </w:rPr>
-        <w:t>1, the value would be (A, 1, 1</w:t>
-      </w:r>
-      <w:r>
-        <w:rPr>
-          <w:rFonts w:cstheme="minorHAnsi"/>
-          <w:sz w:val="20"/>
-          <w:szCs w:val="18"/>
-        </w:rPr>
-        <w:t>).</w:t>
+        <w:t xml:space="preserve"> is (matrix name, column number, value), for value 1, the value would be (A, 1, 1).</w:t>
       </w:r>
     </w:p>
     <w:p>
@@ -3454,8 +3422,6 @@
           <w:szCs w:val="18"/>
         </w:rPr>
       </w:pPr>
-      <w:bookmarkStart w:id="0" w:name="_GoBack"/>
-      <w:bookmarkEnd w:id="0"/>
     </w:p>
     <w:p>
       <w:pPr>
@@ -3640,10 +3606,19 @@
       <w:r>
         <w:rPr>
           <w:rFonts w:cstheme="minorHAnsi"/>
-          <w:sz w:val="20"/>
-          <w:szCs w:val="18"/>
-        </w:rPr>
-        <w:t>In Odyssey, there are words like home, come, mother, son. It is more related to the family or person coming to home.</w:t>
+          <w:b/>
+          <w:sz w:val="20"/>
+          <w:szCs w:val="18"/>
+        </w:rPr>
+        <w:t>In Odyssey</w:t>
+      </w:r>
+      <w:r>
+        <w:rPr>
+          <w:rFonts w:cstheme="minorHAnsi"/>
+          <w:sz w:val="20"/>
+          <w:szCs w:val="18"/>
+        </w:rPr>
+        <w:t>, there are words like home, come, mother, son. It is more related to the family or person coming to home.</w:t>
       </w:r>
     </w:p>
     <w:p>
@@ -3663,13 +3638,24 @@
           <w:szCs w:val="18"/>
         </w:rPr>
       </w:pPr>
-      <w:r>
-        <w:rPr>
-          <w:rFonts w:cstheme="minorHAnsi"/>
-          <w:sz w:val="20"/>
-          <w:szCs w:val="18"/>
-        </w:rPr>
-        <w:t xml:space="preserve">In Iliad, there are words like war, death, arm, rage, fall. It </w:t>
+      <w:bookmarkStart w:id="0" w:name="_GoBack"/>
+      <w:r>
+        <w:rPr>
+          <w:rFonts w:cstheme="minorHAnsi"/>
+          <w:b/>
+          <w:sz w:val="20"/>
+          <w:szCs w:val="18"/>
+        </w:rPr>
+        <w:t>In Iliad</w:t>
+      </w:r>
+      <w:bookmarkEnd w:id="0"/>
+      <w:r>
+        <w:rPr>
+          <w:rFonts w:cstheme="minorHAnsi"/>
+          <w:sz w:val="20"/>
+          <w:szCs w:val="18"/>
+        </w:rPr>
+        <w:t xml:space="preserve">, there are words like war, death, arm, rage, fall. It </w:t>
       </w:r>
       <w:r>
         <w:rPr>
@@ -3678,6 +3664,32 @@
           <w:szCs w:val="18"/>
         </w:rPr>
         <w:t>seems like it is related to war or anger.</w:t>
+      </w:r>
+    </w:p>
+    <w:p>
+      <w:pPr>
+        <w:pStyle w:val="ListParagraph"/>
+        <w:numPr>
+          <w:ilvl w:val="0"/>
+          <w:numId w:val="7"/>
+        </w:numPr>
+        <w:autoSpaceDE w:val="0"/>
+        <w:autoSpaceDN w:val="0"/>
+        <w:adjustRightInd w:val="0"/>
+        <w:spacing w:after="0" w:line="276" w:lineRule="auto"/>
+        <w:rPr>
+          <w:rFonts w:cstheme="minorHAnsi"/>
+          <w:sz w:val="20"/>
+          <w:szCs w:val="18"/>
+        </w:rPr>
+      </w:pPr>
+      <w:r>
+        <w:rPr>
+          <w:rFonts w:cstheme="minorHAnsi"/>
+          <w:sz w:val="20"/>
+          <w:szCs w:val="18"/>
+        </w:rPr>
+        <w:t>There are not many things common in the text.</w:t>
       </w:r>
     </w:p>
     <w:sectPr>
@@ -5353,7 +5365,7 @@
 </file>
 
 <file path=customXml/itemProps1.xml><?xml version="1.0" encoding="utf-8"?>
-<ds:datastoreItem xmlns:ds="http://schemas.openxmlformats.org/officeDocument/2006/customXml" ds:itemID="{F91C5DE8-387D-4531-8FCD-AE5AC0EA50C2}">
+<ds:datastoreItem xmlns:ds="http://schemas.openxmlformats.org/officeDocument/2006/customXml" ds:itemID="{5587D088-6AEE-4257-B52C-30DB413FB2A6}">
   <ds:schemaRefs>
     <ds:schemaRef ds:uri="http://schemas.openxmlformats.org/officeDocument/2006/bibliography"/>
   </ds:schemaRefs>

</xml_diff>